<commit_message>
Generate file from template
</commit_message>
<xml_diff>
--- a/resources/spec.docx
+++ b/resources/spec.docx
@@ -490,7 +490,7 @@
               <w:rPr>
                 <w:lang w:val="en-GB"/>
               </w:rPr>
-              <w:t>Given Input</w:t>
+              <w:t>Given input</w:t>
             </w:r>
             <w:bookmarkEnd w:id="3"/>
           </w:p>
@@ -1942,29 +1942,318 @@
         <w:pStyle w:val="Heading1"/>
         <w:rPr/>
       </w:pPr>
-      <w:bookmarkStart w:id="11" w:name="_Toc87980192"/>
+      <w:r>
+        <w:rPr/>
+      </w:r>
+    </w:p>
+    <w:tbl>
+      <w:tblPr>
+        <w:tblW w:w="8504" w:type="dxa"/>
+        <w:jc w:val="left"/>
+        <w:tblInd w:w="0" w:type="dxa"/>
+        <w:tblLayout w:type="fixed"/>
+        <w:tblCellMar>
+          <w:top w:w="0" w:type="dxa"/>
+          <w:left w:w="0" w:type="dxa"/>
+          <w:bottom w:w="0" w:type="dxa"/>
+          <w:right w:w="0" w:type="dxa"/>
+        </w:tblCellMar>
+      </w:tblPr>
+      <w:tblGrid>
+        <w:gridCol w:w="8504"/>
+      </w:tblGrid>
+      <w:tr>
+        <w:trPr/>
+        <w:tc>
+          <w:tcPr>
+            <w:tcW w:w="8504" w:type="dxa"/>
+            <w:tcBorders/>
+          </w:tcPr>
+          <w:p>
+            <w:pPr>
+              <w:pStyle w:val="Heading1"/>
+              <w:widowControl w:val="false"/>
+              <w:spacing w:before="240" w:after="0"/>
+              <w:rPr>
+                <w:rFonts w:ascii="Calibri Light" w:hAnsi="Calibri Light" w:eastAsia="" w:cs="" w:asciiTheme="majorHAnsi" w:cstheme="majorBidi" w:eastAsiaTheme="majorEastAsia" w:hAnsiTheme="majorHAnsi"/>
+                <w:color w:val="2F5496" w:themeColor="accent1" w:themeShade="bf"/>
+                <w:kern w:val="0"/>
+                <w:sz w:val="32"/>
+                <w:szCs w:val="32"/>
+                <w:lang w:val="en-GB" w:eastAsia="en-US" w:bidi="ar-SA"/>
+              </w:rPr>
+            </w:pPr>
+            <w:bookmarkStart w:id="11" w:name="_Toc8798019111"/>
+            <w:r>
+              <w:rPr>
+                <w:rFonts w:eastAsia="" w:cs="" w:cstheme="majorBidi" w:eastAsiaTheme="majorEastAsia"/>
+                <w:color w:val="2F5496" w:themeColor="accent1" w:themeShade="bf"/>
+                <w:kern w:val="0"/>
+                <w:sz w:val="32"/>
+                <w:szCs w:val="32"/>
+                <w:lang w:val="en-GB" w:eastAsia="en-US" w:bidi="ar-SA"/>
+              </w:rPr>
+              <w:t>M</w:t>
+            </w:r>
+            <w:bookmarkEnd w:id="11"/>
+            <w:r>
+              <w:rPr>
+                <w:rFonts w:eastAsia="" w:cs="" w:cstheme="majorBidi" w:eastAsiaTheme="majorEastAsia"/>
+                <w:color w:val="2F5496" w:themeColor="accent1" w:themeShade="bf"/>
+                <w:kern w:val="0"/>
+                <w:sz w:val="32"/>
+                <w:szCs w:val="32"/>
+                <w:lang w:val="en-GB" w:eastAsia="en-US" w:bidi="ar-SA"/>
+              </w:rPr>
+              <w:t>etadata</w:t>
+            </w:r>
+          </w:p>
+        </w:tc>
+      </w:tr>
+      <w:tr>
+        <w:trPr/>
+        <w:tc>
+          <w:tcPr>
+            <w:tcW w:w="8504" w:type="dxa"/>
+            <w:tcBorders/>
+          </w:tcPr>
+          <w:p>
+            <w:pPr>
+              <w:pStyle w:val="Normal"/>
+              <w:widowControl w:val="false"/>
+              <w:shd w:val="clear" w:color="auto" w:fill="EAEFF2"/>
+              <w:tabs>
+                <w:tab w:val="clear" w:pos="708"/>
+                <w:tab w:val="left" w:pos="916" w:leader="none"/>
+                <w:tab w:val="left" w:pos="1832" w:leader="none"/>
+                <w:tab w:val="left" w:pos="2748" w:leader="none"/>
+                <w:tab w:val="left" w:pos="3664" w:leader="none"/>
+                <w:tab w:val="left" w:pos="4580" w:leader="none"/>
+                <w:tab w:val="left" w:pos="5496" w:leader="none"/>
+                <w:tab w:val="left" w:pos="6412" w:leader="none"/>
+                <w:tab w:val="left" w:pos="7328" w:leader="none"/>
+                <w:tab w:val="left" w:pos="8244" w:leader="none"/>
+                <w:tab w:val="left" w:pos="9160" w:leader="none"/>
+                <w:tab w:val="left" w:pos="10076" w:leader="none"/>
+                <w:tab w:val="left" w:pos="10992" w:leader="none"/>
+                <w:tab w:val="left" w:pos="11908" w:leader="none"/>
+                <w:tab w:val="left" w:pos="12824" w:leader="none"/>
+                <w:tab w:val="left" w:pos="13740" w:leader="none"/>
+                <w:tab w:val="left" w:pos="14656" w:leader="none"/>
+              </w:tabs>
+              <w:spacing w:lineRule="auto" w:line="240" w:before="0" w:after="0"/>
+              <w:rPr>
+                <w:rFonts w:ascii="Consolas" w:hAnsi="Consolas" w:eastAsia="Times New Roman" w:cs="Courier New"/>
+                <w:color w:val="2D363E"/>
+                <w:sz w:val="24"/>
+                <w:szCs w:val="24"/>
+                <w:lang w:val="en-GB" w:eastAsia="es-ES"/>
+              </w:rPr>
+            </w:pPr>
+            <w:r>
+              <w:rPr>
+                <w:rFonts w:eastAsia="Times New Roman" w:cs="Courier New" w:ascii="Consolas" w:hAnsi="Consolas"/>
+                <w:color w:val="2D363E"/>
+                <w:sz w:val="24"/>
+                <w:szCs w:val="24"/>
+                <w:lang w:val="en-GB" w:eastAsia="es-ES"/>
+              </w:rPr>
+              <w:t>---</w:t>
+            </w:r>
+          </w:p>
+          <w:p>
+            <w:pPr>
+              <w:pStyle w:val="Normal"/>
+              <w:widowControl w:val="false"/>
+              <w:shd w:val="clear" w:color="auto" w:fill="EAEFF2"/>
+              <w:tabs>
+                <w:tab w:val="clear" w:pos="708"/>
+                <w:tab w:val="left" w:pos="916" w:leader="none"/>
+                <w:tab w:val="left" w:pos="1832" w:leader="none"/>
+                <w:tab w:val="left" w:pos="2748" w:leader="none"/>
+                <w:tab w:val="left" w:pos="3664" w:leader="none"/>
+                <w:tab w:val="left" w:pos="4580" w:leader="none"/>
+                <w:tab w:val="left" w:pos="5496" w:leader="none"/>
+                <w:tab w:val="left" w:pos="6412" w:leader="none"/>
+                <w:tab w:val="left" w:pos="7328" w:leader="none"/>
+                <w:tab w:val="left" w:pos="8244" w:leader="none"/>
+                <w:tab w:val="left" w:pos="9160" w:leader="none"/>
+                <w:tab w:val="left" w:pos="10076" w:leader="none"/>
+                <w:tab w:val="left" w:pos="10992" w:leader="none"/>
+                <w:tab w:val="left" w:pos="11908" w:leader="none"/>
+                <w:tab w:val="left" w:pos="12824" w:leader="none"/>
+                <w:tab w:val="left" w:pos="13740" w:leader="none"/>
+                <w:tab w:val="left" w:pos="14656" w:leader="none"/>
+              </w:tabs>
+              <w:spacing w:lineRule="auto" w:line="240" w:before="0" w:after="0"/>
+              <w:rPr>
+                <w:rFonts w:ascii="Consolas" w:hAnsi="Consolas" w:eastAsia="Times New Roman" w:cs="Courier New"/>
+                <w:color w:val="2D363E"/>
+                <w:sz w:val="24"/>
+                <w:szCs w:val="24"/>
+                <w:lang w:val="en-GB" w:eastAsia="es-ES"/>
+              </w:rPr>
+            </w:pPr>
+            <w:r>
+              <w:rPr>
+                <w:rFonts w:eastAsia="Times New Roman" w:cs="Courier New" w:ascii="Consolas" w:hAnsi="Consolas"/>
+                <w:color w:val="2D363E"/>
+                <w:sz w:val="24"/>
+                <w:szCs w:val="24"/>
+                <w:lang w:val="en-GB" w:eastAsia="es-ES"/>
+              </w:rPr>
+              <w:t xml:space="preserve"> </w:t>
+            </w:r>
+            <w:r>
+              <w:rPr>
+                <w:rFonts w:eastAsia="Times New Roman" w:cs="Courier New" w:ascii="Consolas" w:hAnsi="Consolas"/>
+                <w:color w:val="2D363E"/>
+                <w:kern w:val="0"/>
+                <w:sz w:val="24"/>
+                <w:szCs w:val="24"/>
+                <w:lang w:val="en-GB" w:eastAsia="es-ES" w:bidi="ar-SA"/>
+              </w:rPr>
+              <w:t>processor</w:t>
+            </w:r>
+            <w:r>
+              <w:rPr>
+                <w:rFonts w:eastAsia="Times New Roman" w:cs="Courier New" w:ascii="Consolas" w:hAnsi="Consolas"/>
+                <w:color w:val="2D363E"/>
+                <w:kern w:val="0"/>
+                <w:sz w:val="24"/>
+                <w:szCs w:val="24"/>
+                <w:lang w:val="en-GB" w:eastAsia="es-ES" w:bidi="ar-SA"/>
+              </w:rPr>
+              <w:t>s</w:t>
+            </w:r>
+            <w:r>
+              <w:rPr>
+                <w:rFonts w:eastAsia="Times New Roman" w:cs="Courier New" w:ascii="Consolas" w:hAnsi="Consolas"/>
+                <w:color w:val="2D363E"/>
+                <w:sz w:val="24"/>
+                <w:szCs w:val="24"/>
+                <w:lang w:val="en-GB" w:eastAsia="es-ES"/>
+              </w:rPr>
+              <w:t xml:space="preserve">: </w:t>
+            </w:r>
+            <w:r>
+              <w:rPr>
+                <w:rFonts w:eastAsia="Times New Roman" w:cs="Courier New" w:ascii="Consolas" w:hAnsi="Consolas"/>
+                <w:color w:val="2D363E"/>
+                <w:sz w:val="24"/>
+                <w:szCs w:val="24"/>
+                <w:lang w:val="en-GB" w:eastAsia="es-ES"/>
+              </w:rPr>
+              <w:t>[</w:t>
+            </w:r>
+            <w:r>
+              <w:rPr>
+                <w:rFonts w:eastAsia="Times New Roman" w:cs="Courier New" w:ascii="Consolas" w:hAnsi="Consolas"/>
+                <w:color w:val="2D363E"/>
+                <w:kern w:val="0"/>
+                <w:sz w:val="24"/>
+                <w:szCs w:val="24"/>
+                <w:lang w:val="en-GB" w:eastAsia="es-ES" w:bidi="ar-SA"/>
+              </w:rPr>
+              <w:t>Processnames</w:t>
+            </w:r>
+            <w:r>
+              <w:rPr>
+                <w:rFonts w:eastAsia="Times New Roman" w:cs="Courier New" w:ascii="Consolas" w:hAnsi="Consolas"/>
+                <w:color w:val="2D363E"/>
+                <w:kern w:val="0"/>
+                <w:sz w:val="24"/>
+                <w:szCs w:val="24"/>
+                <w:lang w:val="en-GB" w:eastAsia="es-ES" w:bidi="ar-SA"/>
+              </w:rPr>
+              <w:t>]</w:t>
+            </w:r>
+          </w:p>
+          <w:p>
+            <w:pPr>
+              <w:pStyle w:val="Normal"/>
+              <w:widowControl w:val="false"/>
+              <w:shd w:val="clear" w:color="auto" w:fill="EAEFF2"/>
+              <w:tabs>
+                <w:tab w:val="clear" w:pos="708"/>
+                <w:tab w:val="left" w:pos="916" w:leader="none"/>
+                <w:tab w:val="left" w:pos="1832" w:leader="none"/>
+                <w:tab w:val="left" w:pos="2748" w:leader="none"/>
+                <w:tab w:val="left" w:pos="3664" w:leader="none"/>
+                <w:tab w:val="left" w:pos="4580" w:leader="none"/>
+                <w:tab w:val="left" w:pos="5496" w:leader="none"/>
+                <w:tab w:val="left" w:pos="6412" w:leader="none"/>
+                <w:tab w:val="left" w:pos="7328" w:leader="none"/>
+                <w:tab w:val="left" w:pos="8244" w:leader="none"/>
+                <w:tab w:val="left" w:pos="9160" w:leader="none"/>
+                <w:tab w:val="left" w:pos="10076" w:leader="none"/>
+                <w:tab w:val="left" w:pos="10992" w:leader="none"/>
+                <w:tab w:val="left" w:pos="11908" w:leader="none"/>
+                <w:tab w:val="left" w:pos="12824" w:leader="none"/>
+                <w:tab w:val="left" w:pos="13740" w:leader="none"/>
+                <w:tab w:val="left" w:pos="14656" w:leader="none"/>
+              </w:tabs>
+              <w:spacing w:lineRule="auto" w:line="240" w:before="0" w:after="0"/>
+              <w:rPr>
+                <w:rFonts w:ascii="Consolas" w:hAnsi="Consolas" w:eastAsia="Times New Roman" w:cs="Courier New"/>
+                <w:color w:val="2D363E"/>
+                <w:sz w:val="24"/>
+                <w:szCs w:val="24"/>
+                <w:lang w:val="en-GB" w:eastAsia="es-ES"/>
+              </w:rPr>
+            </w:pPr>
+            <w:bookmarkStart w:id="12" w:name="OutputData1"/>
+            <w:r>
+              <w:rPr>
+                <w:rFonts w:eastAsia="Times New Roman" w:cs="Courier New" w:ascii="Consolas" w:hAnsi="Consolas"/>
+                <w:color w:val="2D363E"/>
+                <w:sz w:val="24"/>
+                <w:szCs w:val="24"/>
+                <w:lang w:val="en-GB" w:eastAsia="es-ES"/>
+              </w:rPr>
+              <w:t xml:space="preserve"> </w:t>
+            </w:r>
+            <w:bookmarkEnd w:id="12"/>
+          </w:p>
+        </w:tc>
+      </w:tr>
+    </w:tbl>
+    <w:p>
+      <w:pPr>
+        <w:pStyle w:val="Heading1"/>
+        <w:rPr/>
+      </w:pPr>
+      <w:bookmarkStart w:id="13" w:name="_Toc87980192"/>
       <w:r>
         <w:rPr/>
         <w:t>References</w:t>
       </w:r>
-      <w:bookmarkEnd w:id="11"/>
+      <w:bookmarkEnd w:id="13"/>
     </w:p>
     <w:p>
       <w:pPr>
         <w:pStyle w:val="Normal"/>
+        <w:numPr>
+          <w:ilvl w:val="0"/>
+          <w:numId w:val="1"/>
+        </w:numPr>
         <w:spacing w:before="0" w:after="160"/>
-        <w:rPr>
-          <w:sz w:val="24"/>
-          <w:szCs w:val="24"/>
-        </w:rPr>
+        <w:rPr/>
       </w:pPr>
-      <w:r>
-        <w:rPr>
-          <w:sz w:val="24"/>
-          <w:szCs w:val="24"/>
-        </w:rPr>
-        <w:t>None</w:t>
-      </w:r>
+      <w:hyperlink r:id="rId2">
+        <w:r>
+          <w:rPr>
+            <w:rStyle w:val="InternetLink"/>
+            <w:rFonts w:cs="Open Sans" w:ascii="Open Sans" w:hAnsi="Open Sans"/>
+            <w:color w:val="000000"/>
+            <w:sz w:val="21"/>
+            <w:szCs w:val="21"/>
+            <w:shd w:fill="FFFFFF" w:val="clear"/>
+            <w:lang w:val="fr-FR"/>
+          </w:rPr>
+          <w:t>Lorem ipsum dolor sit amet, consectetur adipiscing elit, sed do eiusmod tempor incididunt ut labore et dolore magna aliqua </w:t>
+        </w:r>
+      </w:hyperlink>
     </w:p>
     <w:sectPr>
       <w:type w:val="nextPage"/>
@@ -1977,6 +2266,246 @@
     </w:sectPr>
   </w:body>
 </w:document>
+</file>
+
+<file path=word/numbering.xml><?xml version="1.0" encoding="utf-8"?>
+<w:numbering xmlns:w="http://schemas.openxmlformats.org/wordprocessingml/2006/main" xmlns:o="urn:schemas-microsoft-com:office:office" xmlns:r="http://schemas.openxmlformats.org/officeDocument/2006/relationships" xmlns:v="urn:schemas-microsoft-com:vml" xmlns:mc="http://schemas.openxmlformats.org/markup-compatibility/2006" xmlns:w14="http://schemas.microsoft.com/office/word/2010/wordml" mc:Ignorable="w14">
+  <w:abstractNum w:abstractNumId="1">
+    <w:lvl w:ilvl="0">
+      <w:start w:val="1"/>
+      <w:numFmt w:val="decimal"/>
+      <w:lvlText w:val="%1."/>
+      <w:lvlJc w:val="left"/>
+      <w:pPr>
+        <w:tabs>
+          <w:tab w:val="num" w:pos="720"/>
+        </w:tabs>
+        <w:ind w:left="720" w:hanging="360"/>
+      </w:pPr>
+    </w:lvl>
+    <w:lvl w:ilvl="1">
+      <w:start w:val="1"/>
+      <w:numFmt w:val="decimal"/>
+      <w:lvlText w:val="%2."/>
+      <w:lvlJc w:val="left"/>
+      <w:pPr>
+        <w:tabs>
+          <w:tab w:val="num" w:pos="1080"/>
+        </w:tabs>
+        <w:ind w:left="1080" w:hanging="360"/>
+      </w:pPr>
+    </w:lvl>
+    <w:lvl w:ilvl="2">
+      <w:start w:val="1"/>
+      <w:numFmt w:val="decimal"/>
+      <w:lvlText w:val="%3."/>
+      <w:lvlJc w:val="left"/>
+      <w:pPr>
+        <w:tabs>
+          <w:tab w:val="num" w:pos="1440"/>
+        </w:tabs>
+        <w:ind w:left="1440" w:hanging="360"/>
+      </w:pPr>
+    </w:lvl>
+    <w:lvl w:ilvl="3">
+      <w:start w:val="1"/>
+      <w:numFmt w:val="decimal"/>
+      <w:lvlText w:val="%4."/>
+      <w:lvlJc w:val="left"/>
+      <w:pPr>
+        <w:tabs>
+          <w:tab w:val="num" w:pos="1800"/>
+        </w:tabs>
+        <w:ind w:left="1800" w:hanging="360"/>
+      </w:pPr>
+    </w:lvl>
+    <w:lvl w:ilvl="4">
+      <w:start w:val="1"/>
+      <w:numFmt w:val="decimal"/>
+      <w:lvlText w:val="%5."/>
+      <w:lvlJc w:val="left"/>
+      <w:pPr>
+        <w:tabs>
+          <w:tab w:val="num" w:pos="2160"/>
+        </w:tabs>
+        <w:ind w:left="2160" w:hanging="360"/>
+      </w:pPr>
+    </w:lvl>
+    <w:lvl w:ilvl="5">
+      <w:start w:val="1"/>
+      <w:numFmt w:val="decimal"/>
+      <w:lvlText w:val="%6."/>
+      <w:lvlJc w:val="left"/>
+      <w:pPr>
+        <w:tabs>
+          <w:tab w:val="num" w:pos="2520"/>
+        </w:tabs>
+        <w:ind w:left="2520" w:hanging="360"/>
+      </w:pPr>
+    </w:lvl>
+    <w:lvl w:ilvl="6">
+      <w:start w:val="1"/>
+      <w:numFmt w:val="decimal"/>
+      <w:lvlText w:val="%7."/>
+      <w:lvlJc w:val="left"/>
+      <w:pPr>
+        <w:tabs>
+          <w:tab w:val="num" w:pos="2880"/>
+        </w:tabs>
+        <w:ind w:left="2880" w:hanging="360"/>
+      </w:pPr>
+    </w:lvl>
+    <w:lvl w:ilvl="7">
+      <w:start w:val="1"/>
+      <w:numFmt w:val="decimal"/>
+      <w:lvlText w:val="%8."/>
+      <w:lvlJc w:val="left"/>
+      <w:pPr>
+        <w:tabs>
+          <w:tab w:val="num" w:pos="3240"/>
+        </w:tabs>
+        <w:ind w:left="3240" w:hanging="360"/>
+      </w:pPr>
+    </w:lvl>
+    <w:lvl w:ilvl="8">
+      <w:start w:val="1"/>
+      <w:numFmt w:val="decimal"/>
+      <w:lvlText w:val="%9."/>
+      <w:lvlJc w:val="left"/>
+      <w:pPr>
+        <w:tabs>
+          <w:tab w:val="num" w:pos="3600"/>
+        </w:tabs>
+        <w:ind w:left="3600" w:hanging="360"/>
+      </w:pPr>
+    </w:lvl>
+  </w:abstractNum>
+  <w:abstractNum w:abstractNumId="2">
+    <w:lvl w:ilvl="0">
+      <w:start w:val="1"/>
+      <w:numFmt w:val="none"/>
+      <w:suff w:val="nothing"/>
+      <w:lvlText w:val=""/>
+      <w:lvlJc w:val="left"/>
+      <w:pPr>
+        <w:tabs>
+          <w:tab w:val="num" w:pos="0"/>
+        </w:tabs>
+        <w:ind w:left="0" w:hanging="0"/>
+      </w:pPr>
+    </w:lvl>
+    <w:lvl w:ilvl="1">
+      <w:start w:val="1"/>
+      <w:numFmt w:val="none"/>
+      <w:suff w:val="nothing"/>
+      <w:lvlText w:val=""/>
+      <w:lvlJc w:val="left"/>
+      <w:pPr>
+        <w:tabs>
+          <w:tab w:val="num" w:pos="0"/>
+        </w:tabs>
+        <w:ind w:left="0" w:hanging="0"/>
+      </w:pPr>
+    </w:lvl>
+    <w:lvl w:ilvl="2">
+      <w:start w:val="1"/>
+      <w:numFmt w:val="none"/>
+      <w:suff w:val="nothing"/>
+      <w:lvlText w:val=""/>
+      <w:lvlJc w:val="left"/>
+      <w:pPr>
+        <w:tabs>
+          <w:tab w:val="num" w:pos="0"/>
+        </w:tabs>
+        <w:ind w:left="0" w:hanging="0"/>
+      </w:pPr>
+    </w:lvl>
+    <w:lvl w:ilvl="3">
+      <w:start w:val="1"/>
+      <w:numFmt w:val="none"/>
+      <w:suff w:val="nothing"/>
+      <w:lvlText w:val=""/>
+      <w:lvlJc w:val="left"/>
+      <w:pPr>
+        <w:tabs>
+          <w:tab w:val="num" w:pos="0"/>
+        </w:tabs>
+        <w:ind w:left="0" w:hanging="0"/>
+      </w:pPr>
+    </w:lvl>
+    <w:lvl w:ilvl="4">
+      <w:start w:val="1"/>
+      <w:numFmt w:val="none"/>
+      <w:suff w:val="nothing"/>
+      <w:lvlText w:val=""/>
+      <w:lvlJc w:val="left"/>
+      <w:pPr>
+        <w:tabs>
+          <w:tab w:val="num" w:pos="0"/>
+        </w:tabs>
+        <w:ind w:left="0" w:hanging="0"/>
+      </w:pPr>
+    </w:lvl>
+    <w:lvl w:ilvl="5">
+      <w:start w:val="1"/>
+      <w:numFmt w:val="none"/>
+      <w:suff w:val="nothing"/>
+      <w:lvlText w:val=""/>
+      <w:lvlJc w:val="left"/>
+      <w:pPr>
+        <w:tabs>
+          <w:tab w:val="num" w:pos="0"/>
+        </w:tabs>
+        <w:ind w:left="0" w:hanging="0"/>
+      </w:pPr>
+    </w:lvl>
+    <w:lvl w:ilvl="6">
+      <w:start w:val="1"/>
+      <w:numFmt w:val="none"/>
+      <w:suff w:val="nothing"/>
+      <w:lvlText w:val=""/>
+      <w:lvlJc w:val="left"/>
+      <w:pPr>
+        <w:tabs>
+          <w:tab w:val="num" w:pos="0"/>
+        </w:tabs>
+        <w:ind w:left="0" w:hanging="0"/>
+      </w:pPr>
+    </w:lvl>
+    <w:lvl w:ilvl="7">
+      <w:start w:val="1"/>
+      <w:numFmt w:val="none"/>
+      <w:suff w:val="nothing"/>
+      <w:lvlText w:val=""/>
+      <w:lvlJc w:val="left"/>
+      <w:pPr>
+        <w:tabs>
+          <w:tab w:val="num" w:pos="0"/>
+        </w:tabs>
+        <w:ind w:left="0" w:hanging="0"/>
+      </w:pPr>
+    </w:lvl>
+    <w:lvl w:ilvl="8">
+      <w:start w:val="1"/>
+      <w:numFmt w:val="none"/>
+      <w:suff w:val="nothing"/>
+      <w:lvlText w:val=""/>
+      <w:lvlJc w:val="left"/>
+      <w:pPr>
+        <w:tabs>
+          <w:tab w:val="num" w:pos="0"/>
+        </w:tabs>
+        <w:ind w:left="0" w:hanging="0"/>
+      </w:pPr>
+    </w:lvl>
+  </w:abstractNum>
+  <w:num w:numId="1">
+    <w:abstractNumId w:val="1"/>
+  </w:num>
+  <w:num w:numId="2">
+    <w:abstractNumId w:val="2"/>
+  </w:num>
+</w:numbering>
 </file>
 
 <file path=word/styles.xml><?xml version="1.0" encoding="utf-8"?>
@@ -2496,6 +3025,11 @@
     <w:qFormat/>
     <w:rPr/>
   </w:style>
+  <w:style w:type="character" w:styleId="NumberingSymbols">
+    <w:name w:val="Numbering Symbols"/>
+    <w:qFormat/>
+    <w:rPr/>
+  </w:style>
   <w:style w:type="paragraph" w:styleId="Heading">
     <w:name w:val="Heading"/>
     <w:basedOn w:val="Normal"/>
@@ -2665,6 +3199,19 @@
       <w:suppressLineNumbers/>
     </w:pPr>
     <w:rPr/>
+  </w:style>
+  <w:style w:type="paragraph" w:styleId="TableHeading">
+    <w:name w:val="Table Heading"/>
+    <w:basedOn w:val="TableContents"/>
+    <w:qFormat/>
+    <w:pPr>
+      <w:suppressLineNumbers/>
+      <w:jc w:val="center"/>
+    </w:pPr>
+    <w:rPr>
+      <w:b/>
+      <w:bCs/>
+    </w:rPr>
   </w:style>
   <w:style w:type="numbering" w:styleId="NoList" w:default="1">
     <w:name w:val="No List"/>

</xml_diff>